<commit_message>
Minor fixes in report and ind plan
</commit_message>
<xml_diff>
--- a/НИРС и Практики/Преддипломная 3 (весна)/Инд. план Преддипломная Момот ДМ.docx
+++ b/НИРС и Практики/Преддипломная 3 (весна)/Инд. план Преддипломная Момот ДМ.docx
@@ -11,14 +11,8 @@
           <w:szCs w:val="28"/>
         </w:rPr>
       </w:pPr>
-      <w:r>
-        <w:rPr>
-          <w:rFonts w:ascii="Times New Roman" w:hAnsi="Times New Roman" w:cs="Times New Roman"/>
-          <w:sz w:val="28"/>
-          <w:szCs w:val="28"/>
-        </w:rPr>
-        <w:t>М</w:t>
-      </w:r>
+      <w:bookmarkStart w:id="0" w:name="_GoBack"/>
+      <w:bookmarkEnd w:id="0"/>
       <w:r>
         <w:rPr>
           <w:rFonts w:ascii="Times New Roman" w:hAnsi="Times New Roman" w:cs="Times New Roman"/>
@@ -673,7 +667,7 @@
               </w:rPr>
               <w:t>Сергеев Анатолий Васильевич</w:t>
             </w:r>
-            <w:commentRangeStart w:id="0"/>
+            <w:commentRangeStart w:id="1"/>
             <w:r>
               <w:rPr>
                 <w:rFonts w:ascii="Times New Roman" w:hAnsi="Times New Roman" w:cs="Times New Roman"/>
@@ -714,12 +708,12 @@
               </w:rPr>
               <w:t xml:space="preserve"> ИКНТ</w:t>
             </w:r>
-            <w:commentRangeEnd w:id="0"/>
+            <w:commentRangeEnd w:id="1"/>
             <w:r>
               <w:rPr>
                 <w:rStyle w:val="a9"/>
               </w:rPr>
-              <w:commentReference w:id="0"/>
+              <w:commentReference w:id="1"/>
             </w:r>
           </w:p>
         </w:tc>
@@ -895,7 +889,7 @@
         </w:rPr>
         <w:t>.</w:t>
       </w:r>
-      <w:commentRangeStart w:id="1"/>
+      <w:commentRangeStart w:id="2"/>
       <w:r>
         <w:rPr>
           <w:rFonts w:ascii="Times New Roman" w:hAnsi="Times New Roman" w:cs="Times New Roman"/>
@@ -904,12 +898,12 @@
         </w:rPr>
         <w:t>03</w:t>
       </w:r>
-      <w:commentRangeEnd w:id="1"/>
+      <w:commentRangeEnd w:id="2"/>
       <w:r>
         <w:rPr>
           <w:rStyle w:val="a9"/>
         </w:rPr>
-        <w:commentReference w:id="1"/>
+        <w:commentReference w:id="2"/>
       </w:r>
       <w:r>
         <w:rPr>
@@ -1007,7 +1001,7 @@
         </w:rPr>
         <w:t xml:space="preserve">. </w:t>
       </w:r>
-      <w:commentRangeStart w:id="2"/>
+      <w:commentRangeStart w:id="3"/>
       <w:r>
         <w:rPr>
           <w:rFonts w:ascii="Times New Roman" w:hAnsi="Times New Roman" w:cs="Times New Roman"/>
@@ -1104,12 +1098,12 @@
         </w:rPr>
         <w:t>.</w:t>
       </w:r>
-      <w:commentRangeEnd w:id="2"/>
+      <w:commentRangeEnd w:id="3"/>
       <w:r>
         <w:rPr>
           <w:rStyle w:val="a9"/>
         </w:rPr>
-        <w:commentReference w:id="2"/>
+        <w:commentReference w:id="3"/>
       </w:r>
     </w:p>
     <w:p>
@@ -2127,8 +2121,6 @@
               </w:rPr>
               <w:t>Jupyter Notebook</w:t>
             </w:r>
-            <w:bookmarkStart w:id="3" w:name="_GoBack"/>
-            <w:bookmarkEnd w:id="3"/>
           </w:p>
           <w:p>
             <w:pPr>
@@ -2386,7 +2378,7 @@
 
 <file path=word/comments.xml><?xml version="1.0" encoding="utf-8"?>
 <w:comments xmlns:wpc="http://schemas.microsoft.com/office/word/2010/wordprocessingCanvas" xmlns:cx="http://schemas.microsoft.com/office/drawing/2014/chartex" xmlns:cx1="http://schemas.microsoft.com/office/drawing/2015/9/8/chartex" xmlns:mc="http://schemas.openxmlformats.org/markup-compatibility/2006" xmlns:o="urn:schemas-microsoft-com:office:office" xmlns:r="http://schemas.openxmlformats.org/officeDocument/2006/relationships" xmlns:m="http://schemas.openxmlformats.org/officeDocument/2006/math" xmlns:v="urn:schemas-microsoft-com:vml" xmlns:wp14="http://schemas.microsoft.com/office/word/2010/wordprocessingDrawing" xmlns:wp="http://schemas.openxmlformats.org/drawingml/2006/wordprocessingDrawing" xmlns:w10="urn:schemas-microsoft-com:office:word" xmlns:w="http://schemas.openxmlformats.org/wordprocessingml/2006/main" xmlns:w14="http://schemas.microsoft.com/office/word/2010/wordml" xmlns:w15="http://schemas.microsoft.com/office/word/2012/wordml" xmlns:w16se="http://schemas.microsoft.com/office/word/2015/wordml/symex" xmlns:wpg="http://schemas.microsoft.com/office/word/2010/wordprocessingGroup" xmlns:wpi="http://schemas.microsoft.com/office/word/2010/wordprocessingInk" xmlns:wne="http://schemas.microsoft.com/office/word/2006/wordml" xmlns:wps="http://schemas.microsoft.com/office/word/2010/wordprocessingShape" mc:Ignorable="w14 w15 w16se wp14">
-  <w:comment w:id="0" w:author="Tatyana A. Schukina" w:date="2020-04-14T13:41:00Z" w:initials="TAS">
+  <w:comment w:id="1" w:author="Tatyana A. Schukina" w:date="2020-04-14T13:41:00Z" w:initials="TAS">
     <w:p>
       <w:pPr>
         <w:pStyle w:val="aa"/>
@@ -2402,7 +2394,7 @@
       </w:r>
     </w:p>
   </w:comment>
-  <w:comment w:id="1" w:author="Tatyana A. Schukina" w:date="2020-04-29T17:38:00Z" w:initials="TAS">
+  <w:comment w:id="2" w:author="Tatyana A. Schukina" w:date="2020-04-29T17:38:00Z" w:initials="TAS">
     <w:p>
       <w:pPr>
         <w:pStyle w:val="aa"/>
@@ -2418,7 +2410,7 @@
       </w:r>
     </w:p>
   </w:comment>
-  <w:comment w:id="2" w:author="Vladimir A. Parhomenko" w:date="2019-05-15T14:05:00Z" w:initials="VAP">
+  <w:comment w:id="3" w:author="Vladimir A. Parhomenko" w:date="2019-05-15T14:05:00Z" w:initials="VAP">
     <w:p>
       <w:pPr>
         <w:pStyle w:val="aa"/>
@@ -3747,7 +3739,7 @@
 </file>
 
 <file path=customXml/itemProps1.xml><?xml version="1.0" encoding="utf-8"?>
-<ds:datastoreItem xmlns:ds="http://schemas.openxmlformats.org/officeDocument/2006/customXml" ds:itemID="{94B42AB1-1AC4-4315-84FA-2F37FC665380}">
+<ds:datastoreItem xmlns:ds="http://schemas.openxmlformats.org/officeDocument/2006/customXml" ds:itemID="{EF03FC94-CDBA-47B8-AAC2-5E60EA0E19D0}">
   <ds:schemaRefs>
     <ds:schemaRef ds:uri="http://schemas.openxmlformats.org/officeDocument/2006/bibliography"/>
   </ds:schemaRefs>

</xml_diff>